<commit_message>
1. Added a skeleton for the main HTML for the project. 2. added a README.html file so any user can view our "Landing page" without entering Github. 3. Added information to the word file, specifically IDs
</commit_message>
<xml_diff>
--- a/קובץ וורד ריק להזנת פרטים.docx
+++ b/קובץ וורד ריק להזנת פרטים.docx
@@ -5,10 +5,840 @@
     <w:p>
       <w:pPr>
         <w:rPr>
-          <w:rFonts w:hint="cs"/>
-          <w:rtl/>
-        </w:rPr>
-      </w:pPr>
+          <w:rFonts w:asciiTheme="majorBidi" w:hAnsiTheme="majorBidi" w:cstheme="majorBidi"/>
+          <w:rtl/>
+        </w:rPr>
+      </w:pPr>
+      <w:r>
+        <w:rPr>
+          <w:rFonts w:asciiTheme="majorBidi" w:hAnsiTheme="majorBidi" w:cstheme="majorBidi"/>
+          <w:noProof/>
+        </w:rPr>
+        <mc:AlternateContent>
+          <mc:Choice Requires="wps">
+            <w:drawing>
+              <wp:anchor distT="0" distB="0" distL="114300" distR="114300" simplePos="0" relativeHeight="251659264" behindDoc="0" locked="0" layoutInCell="1" allowOverlap="1" wp14:anchorId="3F30C0C4" wp14:editId="4D440C0F">
+                <wp:simplePos x="0" y="0"/>
+                <wp:positionH relativeFrom="margin">
+                  <wp:posOffset>-538843</wp:posOffset>
+                </wp:positionH>
+                <wp:positionV relativeFrom="paragraph">
+                  <wp:posOffset>-555171</wp:posOffset>
+                </wp:positionV>
+                <wp:extent cx="6879772" cy="1828800"/>
+                <wp:effectExtent l="0" t="0" r="0" b="8255"/>
+                <wp:wrapNone/>
+                <wp:docPr id="2076803639" name="Text Box 1"/>
+                <wp:cNvGraphicFramePr/>
+                <a:graphic xmlns:a="http://schemas.openxmlformats.org/drawingml/2006/main">
+                  <a:graphicData uri="http://schemas.microsoft.com/office/word/2010/wordprocessingShape">
+                    <wps:wsp>
+                      <wps:cNvSpPr txBox="1"/>
+                      <wps:spPr>
+                        <a:xfrm>
+                          <a:off x="0" y="0"/>
+                          <a:ext cx="6879772" cy="1828800"/>
+                        </a:xfrm>
+                        <a:prstGeom prst="rect">
+                          <a:avLst/>
+                        </a:prstGeom>
+                        <a:noFill/>
+                        <a:ln>
+                          <a:noFill/>
+                        </a:ln>
+                      </wps:spPr>
+                      <wps:txbx>
+                        <w:txbxContent>
+                          <w:p>
+                            <w:pPr>
+                              <w:bidi/>
+                              <w:jc w:val="center"/>
+                              <w:rPr>
+                                <w:rFonts w:asciiTheme="majorBidi" w:hAnsiTheme="majorBidi" w:cstheme="majorBidi"/>
+                                <w:color w:val="000000" w:themeColor="text1"/>
+                                <w:sz w:val="72"/>
+                                <w:szCs w:val="72"/>
+                                <w14:shadow w14:blurRad="38100" w14:dist="19050" w14:dir="2700000" w14:sx="100000" w14:sy="100000" w14:kx="0" w14:ky="0" w14:algn="tl">
+                                  <w14:schemeClr w14:val="dk1">
+                                    <w14:alpha w14:val="60000"/>
+                                  </w14:schemeClr>
+                                </w14:shadow>
+                                <w14:textOutline w14:w="0" w14:cap="flat" w14:cmpd="sng" w14:algn="ctr">
+                                  <w14:noFill/>
+                                  <w14:prstDash w14:val="solid"/>
+                                  <w14:round/>
+                                </w14:textOutline>
+                              </w:rPr>
+                            </w:pPr>
+                            <w:r>
+                              <w:rPr>
+                                <w:rFonts w:asciiTheme="majorBidi" w:hAnsiTheme="majorBidi" w:cstheme="majorBidi"/>
+                                <w:color w:val="000000" w:themeColor="text1"/>
+                                <w:sz w:val="72"/>
+                                <w:szCs w:val="72"/>
+                                <w:rtl/>
+                                <w14:shadow w14:blurRad="38100" w14:dist="19050" w14:dir="2700000" w14:sx="100000" w14:sy="100000" w14:kx="0" w14:ky="0" w14:algn="tl">
+                                  <w14:schemeClr w14:val="dk1">
+                                    <w14:alpha w14:val="60000"/>
+                                  </w14:schemeClr>
+                                </w14:shadow>
+                                <w14:textOutline w14:w="0" w14:cap="flat" w14:cmpd="sng" w14:algn="ctr">
+                                  <w14:noFill/>
+                                  <w14:prstDash w14:val="solid"/>
+                                  <w14:round/>
+                                </w14:textOutline>
+                              </w:rPr>
+                              <w:t xml:space="preserve">מטלה 1 </w:t>
+                            </w:r>
+                            <w:r>
+                              <w:rPr>
+                                <w:rFonts w:asciiTheme="majorBidi" w:hAnsiTheme="majorBidi" w:cstheme="majorBidi"/>
+                                <w:color w:val="000000" w:themeColor="text1"/>
+                                <w:sz w:val="72"/>
+                                <w:szCs w:val="72"/>
+                                <w:rtl/>
+                                <w14:shadow w14:blurRad="38100" w14:dist="19050" w14:dir="2700000" w14:sx="100000" w14:sy="100000" w14:kx="0" w14:ky="0" w14:algn="tl">
+                                  <w14:schemeClr w14:val="dk1">
+                                    <w14:alpha w14:val="60000"/>
+                                  </w14:schemeClr>
+                                </w14:shadow>
+                                <w14:textOutline w14:w="0" w14:cap="flat" w14:cmpd="sng" w14:algn="ctr">
+                                  <w14:noFill/>
+                                  <w14:prstDash w14:val="solid"/>
+                                  <w14:round/>
+                                </w14:textOutline>
+                              </w:rPr>
+                              <w:t>ארכיטקטורה מערכות תוכנה</w:t>
+                            </w:r>
+                          </w:p>
+                        </w:txbxContent>
+                      </wps:txbx>
+                      <wps:bodyPr rot="0" spcFirstLastPara="0" vertOverflow="overflow" horzOverflow="overflow" vert="horz" wrap="square" lIns="91440" tIns="45720" rIns="91440" bIns="45720" numCol="1" spcCol="0" rtlCol="0" fromWordArt="0" anchor="t" anchorCtr="0" forceAA="0" compatLnSpc="1">
+                        <a:prstTxWarp prst="textNoShape">
+                          <a:avLst/>
+                        </a:prstTxWarp>
+                        <a:spAutoFit/>
+                      </wps:bodyPr>
+                    </wps:wsp>
+                  </a:graphicData>
+                </a:graphic>
+                <wp14:sizeRelH relativeFrom="margin">
+                  <wp14:pctWidth>0</wp14:pctWidth>
+                </wp14:sizeRelH>
+              </wp:anchor>
+            </w:drawing>
+          </mc:Choice>
+          <mc:Fallback>
+            <w:pict>
+              <v:shapetype w14:anchorId="3F30C0C4" id="_x0000_t202" coordsize="21600,21600" o:spt="202" path="m,l,21600r21600,l21600,xe">
+                <v:stroke joinstyle="miter"/>
+                <v:path gradientshapeok="t" o:connecttype="rect"/>
+              </v:shapetype>
+              <v:shape id="Text Box 1" o:spid="_x0000_s1026" type="#_x0000_t202" style="position:absolute;margin-left:-42.45pt;margin-top:-43.7pt;width:541.7pt;height:2in;z-index:251659264;visibility:visible;mso-wrap-style:square;mso-width-percent:0;mso-wrap-distance-left:9pt;mso-wrap-distance-top:0;mso-wrap-distance-right:9pt;mso-wrap-distance-bottom:0;mso-position-horizontal:absolute;mso-position-horizontal-relative:margin;mso-position-vertical:absolute;mso-position-vertical-relative:text;mso-width-percent:0;mso-width-relative:margin;v-text-anchor:top" o:gfxdata="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" filled="f" stroked="f">
+                <v:fill o:detectmouseclick="t"/>
+                <v:textbox style="mso-fit-shape-to-text:t">
+                  <w:txbxContent>
+                    <w:p>
+                      <w:pPr>
+                        <w:bidi/>
+                        <w:jc w:val="center"/>
+                        <w:rPr>
+                          <w:rFonts w:asciiTheme="majorBidi" w:hAnsiTheme="majorBidi" w:cstheme="majorBidi"/>
+                          <w:color w:val="000000" w:themeColor="text1"/>
+                          <w:sz w:val="72"/>
+                          <w:szCs w:val="72"/>
+                          <w14:shadow w14:blurRad="38100" w14:dist="19050" w14:dir="2700000" w14:sx="100000" w14:sy="100000" w14:kx="0" w14:ky="0" w14:algn="tl">
+                            <w14:schemeClr w14:val="dk1">
+                              <w14:alpha w14:val="60000"/>
+                            </w14:schemeClr>
+                          </w14:shadow>
+                          <w14:textOutline w14:w="0" w14:cap="flat" w14:cmpd="sng" w14:algn="ctr">
+                            <w14:noFill/>
+                            <w14:prstDash w14:val="solid"/>
+                            <w14:round/>
+                          </w14:textOutline>
+                        </w:rPr>
+                      </w:pPr>
+                      <w:r>
+                        <w:rPr>
+                          <w:rFonts w:asciiTheme="majorBidi" w:hAnsiTheme="majorBidi" w:cstheme="majorBidi"/>
+                          <w:color w:val="000000" w:themeColor="text1"/>
+                          <w:sz w:val="72"/>
+                          <w:szCs w:val="72"/>
+                          <w:rtl/>
+                          <w14:shadow w14:blurRad="38100" w14:dist="19050" w14:dir="2700000" w14:sx="100000" w14:sy="100000" w14:kx="0" w14:ky="0" w14:algn="tl">
+                            <w14:schemeClr w14:val="dk1">
+                              <w14:alpha w14:val="60000"/>
+                            </w14:schemeClr>
+                          </w14:shadow>
+                          <w14:textOutline w14:w="0" w14:cap="flat" w14:cmpd="sng" w14:algn="ctr">
+                            <w14:noFill/>
+                            <w14:prstDash w14:val="solid"/>
+                            <w14:round/>
+                          </w14:textOutline>
+                        </w:rPr>
+                        <w:t xml:space="preserve">מטלה 1 </w:t>
+                      </w:r>
+                      <w:r>
+                        <w:rPr>
+                          <w:rFonts w:asciiTheme="majorBidi" w:hAnsiTheme="majorBidi" w:cstheme="majorBidi"/>
+                          <w:color w:val="000000" w:themeColor="text1"/>
+                          <w:sz w:val="72"/>
+                          <w:szCs w:val="72"/>
+                          <w:rtl/>
+                          <w14:shadow w14:blurRad="38100" w14:dist="19050" w14:dir="2700000" w14:sx="100000" w14:sy="100000" w14:kx="0" w14:ky="0" w14:algn="tl">
+                            <w14:schemeClr w14:val="dk1">
+                              <w14:alpha w14:val="60000"/>
+                            </w14:schemeClr>
+                          </w14:shadow>
+                          <w14:textOutline w14:w="0" w14:cap="flat" w14:cmpd="sng" w14:algn="ctr">
+                            <w14:noFill/>
+                            <w14:prstDash w14:val="solid"/>
+                            <w14:round/>
+                          </w14:textOutline>
+                        </w:rPr>
+                        <w:t>ארכיטקטורה מערכות תוכנה</w:t>
+                      </w:r>
+                    </w:p>
+                  </w:txbxContent>
+                </v:textbox>
+                <w10:wrap anchorx="margin"/>
+              </v:shape>
+            </w:pict>
+          </mc:Fallback>
+        </mc:AlternateContent>
+      </w:r>
+    </w:p>
+    <w:p>
+      <w:pPr>
+        <w:bidi/>
+        <w:rPr>
+          <w:rFonts w:asciiTheme="majorBidi" w:hAnsiTheme="majorBidi" w:cstheme="majorBidi"/>
+          <w:sz w:val="36"/>
+          <w:szCs w:val="36"/>
+          <w:rtl/>
+        </w:rPr>
+      </w:pPr>
+    </w:p>
+    <w:p>
+      <w:pPr>
+        <w:bidi/>
+        <w:rPr>
+          <w:rFonts w:asciiTheme="majorBidi" w:hAnsiTheme="majorBidi" w:cstheme="majorBidi"/>
+          <w:b/>
+          <w:bCs/>
+          <w:i/>
+          <w:iCs/>
+          <w:sz w:val="36"/>
+          <w:szCs w:val="36"/>
+          <w:u w:val="single"/>
+          <w:rtl/>
+        </w:rPr>
+      </w:pPr>
+      <w:r>
+        <w:rPr>
+          <w:rFonts w:asciiTheme="majorBidi" w:hAnsiTheme="majorBidi" w:cstheme="majorBidi" w:hint="cs"/>
+          <w:b/>
+          <w:bCs/>
+          <w:i/>
+          <w:iCs/>
+          <w:sz w:val="36"/>
+          <w:szCs w:val="36"/>
+          <w:u w:val="single"/>
+          <w:rtl/>
+        </w:rPr>
+        <w:t>מגישים:</w:t>
+      </w:r>
+    </w:p>
+    <w:p>
+      <w:pPr>
+        <w:pStyle w:val="ListParagraph"/>
+        <w:numPr>
+          <w:ilvl w:val="0"/>
+          <w:numId w:val="2"/>
+        </w:numPr>
+        <w:bidi/>
+        <w:rPr>
+          <w:rFonts w:asciiTheme="majorBidi" w:hAnsiTheme="majorBidi" w:cstheme="majorBidi"/>
+          <w:sz w:val="36"/>
+          <w:szCs w:val="36"/>
+        </w:rPr>
+      </w:pPr>
+      <w:r>
+        <w:rPr>
+          <w:rFonts w:asciiTheme="majorBidi" w:hAnsiTheme="majorBidi" w:cstheme="majorBidi" w:hint="cs"/>
+          <w:sz w:val="36"/>
+          <w:szCs w:val="36"/>
+          <w:rtl/>
+        </w:rPr>
+        <w:t xml:space="preserve">יובל כוגן </w:t>
+      </w:r>
+      <w:r>
+        <w:rPr>
+          <w:rFonts w:asciiTheme="majorBidi" w:hAnsiTheme="majorBidi" w:cstheme="majorBidi"/>
+          <w:sz w:val="36"/>
+          <w:szCs w:val="36"/>
+          <w:rtl/>
+        </w:rPr>
+        <w:t>–</w:t>
+      </w:r>
+      <w:r>
+        <w:rPr>
+          <w:rFonts w:asciiTheme="majorBidi" w:hAnsiTheme="majorBidi" w:cstheme="majorBidi" w:hint="cs"/>
+          <w:sz w:val="36"/>
+          <w:szCs w:val="36"/>
+          <w:rtl/>
+        </w:rPr>
+        <w:t xml:space="preserve"> 207840042</w:t>
+      </w:r>
+    </w:p>
+    <w:p>
+      <w:pPr>
+        <w:pStyle w:val="ListParagraph"/>
+        <w:numPr>
+          <w:ilvl w:val="0"/>
+          <w:numId w:val="2"/>
+        </w:numPr>
+        <w:bidi/>
+        <w:rPr>
+          <w:rFonts w:asciiTheme="majorBidi" w:hAnsiTheme="majorBidi" w:cstheme="majorBidi"/>
+          <w:sz w:val="36"/>
+          <w:szCs w:val="36"/>
+        </w:rPr>
+      </w:pPr>
+      <w:r>
+        <w:rPr>
+          <w:rFonts w:asciiTheme="majorBidi" w:hAnsiTheme="majorBidi" w:cstheme="majorBidi" w:hint="cs"/>
+          <w:sz w:val="36"/>
+          <w:szCs w:val="36"/>
+          <w:rtl/>
+        </w:rPr>
+        <w:t xml:space="preserve">איתי פיש </w:t>
+      </w:r>
+      <w:r>
+        <w:rPr>
+          <w:rFonts w:asciiTheme="majorBidi" w:hAnsiTheme="majorBidi" w:cstheme="majorBidi"/>
+          <w:sz w:val="36"/>
+          <w:szCs w:val="36"/>
+          <w:rtl/>
+        </w:rPr>
+        <w:t>–</w:t>
+      </w:r>
+      <w:r>
+        <w:rPr>
+          <w:rFonts w:asciiTheme="majorBidi" w:hAnsiTheme="majorBidi" w:cstheme="majorBidi" w:hint="cs"/>
+          <w:sz w:val="36"/>
+          <w:szCs w:val="36"/>
+          <w:rtl/>
+        </w:rPr>
+        <w:t xml:space="preserve"> </w:t>
+      </w:r>
+      <w:r>
+        <w:rPr>
+          <w:rFonts w:asciiTheme="majorBidi" w:hAnsiTheme="majorBidi" w:cstheme="majorBidi" w:hint="cs"/>
+          <w:sz w:val="36"/>
+          <w:szCs w:val="36"/>
+          <w:rtl/>
+        </w:rPr>
+        <w:t>3183</w:t>
+      </w:r>
+      <w:r>
+        <w:rPr>
+          <w:rFonts w:asciiTheme="majorBidi" w:hAnsiTheme="majorBidi" w:cstheme="majorBidi" w:hint="cs"/>
+          <w:sz w:val="36"/>
+          <w:szCs w:val="36"/>
+          <w:rtl/>
+        </w:rPr>
+        <w:t>81555</w:t>
+      </w:r>
+    </w:p>
+    <w:p>
+      <w:pPr>
+        <w:pStyle w:val="ListParagraph"/>
+        <w:numPr>
+          <w:ilvl w:val="0"/>
+          <w:numId w:val="2"/>
+        </w:numPr>
+        <w:bidi/>
+        <w:rPr>
+          <w:rFonts w:asciiTheme="majorBidi" w:hAnsiTheme="majorBidi" w:cstheme="majorBidi"/>
+          <w:sz w:val="36"/>
+          <w:szCs w:val="36"/>
+        </w:rPr>
+      </w:pPr>
+      <w:r>
+        <w:rPr>
+          <w:rFonts w:asciiTheme="majorBidi" w:hAnsiTheme="majorBidi" w:cstheme="majorBidi" w:hint="cs"/>
+          <w:sz w:val="36"/>
+          <w:szCs w:val="36"/>
+          <w:rtl/>
+        </w:rPr>
+        <w:t xml:space="preserve">אלמוג רז </w:t>
+      </w:r>
+      <w:r>
+        <w:rPr>
+          <w:rFonts w:asciiTheme="majorBidi" w:hAnsiTheme="majorBidi" w:cstheme="majorBidi"/>
+          <w:sz w:val="36"/>
+          <w:szCs w:val="36"/>
+          <w:rtl/>
+        </w:rPr>
+        <w:t>–</w:t>
+      </w:r>
+      <w:r>
+        <w:rPr>
+          <w:rFonts w:asciiTheme="majorBidi" w:hAnsiTheme="majorBidi" w:cstheme="majorBidi" w:hint="cs"/>
+          <w:sz w:val="36"/>
+          <w:szCs w:val="36"/>
+          <w:rtl/>
+        </w:rPr>
+        <w:t xml:space="preserve"> </w:t>
+      </w:r>
+      <w:r>
+        <w:rPr>
+          <w:rFonts w:asciiTheme="majorBidi" w:hAnsiTheme="majorBidi" w:cstheme="majorBidi" w:hint="cs"/>
+          <w:sz w:val="36"/>
+          <w:szCs w:val="36"/>
+          <w:rtl/>
+        </w:rPr>
+        <w:t>206458911</w:t>
+      </w:r>
+    </w:p>
+    <w:p>
+      <w:pPr>
+        <w:pStyle w:val="ListParagraph"/>
+        <w:numPr>
+          <w:ilvl w:val="0"/>
+          <w:numId w:val="2"/>
+        </w:numPr>
+        <w:bidi/>
+        <w:rPr>
+          <w:rFonts w:asciiTheme="majorBidi" w:hAnsiTheme="majorBidi" w:cstheme="majorBidi"/>
+          <w:sz w:val="36"/>
+          <w:szCs w:val="36"/>
+        </w:rPr>
+      </w:pPr>
+      <w:r>
+        <w:rPr>
+          <w:rFonts w:asciiTheme="majorBidi" w:hAnsiTheme="majorBidi" w:cstheme="majorBidi" w:hint="cs"/>
+          <w:sz w:val="36"/>
+          <w:szCs w:val="36"/>
+          <w:rtl/>
+        </w:rPr>
+        <w:t xml:space="preserve">בן לייב </w:t>
+      </w:r>
+      <w:r>
+        <w:rPr>
+          <w:rFonts w:asciiTheme="majorBidi" w:hAnsiTheme="majorBidi" w:cstheme="majorBidi"/>
+          <w:sz w:val="36"/>
+          <w:szCs w:val="36"/>
+          <w:rtl/>
+        </w:rPr>
+        <w:t>–</w:t>
+      </w:r>
+      <w:r>
+        <w:rPr>
+          <w:rFonts w:asciiTheme="majorBidi" w:hAnsiTheme="majorBidi" w:cstheme="majorBidi" w:hint="cs"/>
+          <w:sz w:val="36"/>
+          <w:szCs w:val="36"/>
+          <w:rtl/>
+        </w:rPr>
+        <w:t xml:space="preserve"> </w:t>
+      </w:r>
+      <w:r>
+        <w:rPr>
+          <w:rFonts w:asciiTheme="majorBidi" w:hAnsiTheme="majorBidi" w:cs="Times New Roman"/>
+          <w:sz w:val="36"/>
+          <w:szCs w:val="36"/>
+          <w:rtl/>
+        </w:rPr>
+        <w:t>318157518</w:t>
+      </w:r>
+    </w:p>
+    <w:p>
+      <w:pPr>
+        <w:pStyle w:val="ListParagraph"/>
+        <w:numPr>
+          <w:ilvl w:val="0"/>
+          <w:numId w:val="2"/>
+        </w:numPr>
+        <w:bidi/>
+        <w:rPr>
+          <w:rFonts w:asciiTheme="majorBidi" w:hAnsiTheme="majorBidi" w:cstheme="majorBidi"/>
+          <w:sz w:val="36"/>
+          <w:szCs w:val="36"/>
+        </w:rPr>
+      </w:pPr>
+      <w:r>
+        <w:rPr>
+          <w:rFonts w:asciiTheme="majorBidi" w:hAnsiTheme="majorBidi" w:cstheme="majorBidi" w:hint="cs"/>
+          <w:sz w:val="36"/>
+          <w:szCs w:val="36"/>
+          <w:rtl/>
+        </w:rPr>
+        <w:t xml:space="preserve">יניב בודגה </w:t>
+      </w:r>
+      <w:r>
+        <w:rPr>
+          <w:rFonts w:asciiTheme="majorBidi" w:hAnsiTheme="majorBidi" w:cstheme="majorBidi"/>
+          <w:sz w:val="36"/>
+          <w:szCs w:val="36"/>
+          <w:rtl/>
+        </w:rPr>
+        <w:t>–</w:t>
+      </w:r>
+      <w:r>
+        <w:rPr>
+          <w:rFonts w:asciiTheme="majorBidi" w:hAnsiTheme="majorBidi" w:cstheme="majorBidi" w:hint="cs"/>
+          <w:sz w:val="36"/>
+          <w:szCs w:val="36"/>
+          <w:rtl/>
+        </w:rPr>
+        <w:t xml:space="preserve"> </w:t>
+      </w:r>
+      <w:r>
+        <w:rPr>
+          <w:rFonts w:asciiTheme="majorBidi" w:hAnsiTheme="majorBidi" w:cstheme="majorBidi" w:hint="cs"/>
+          <w:sz w:val="36"/>
+          <w:szCs w:val="36"/>
+          <w:rtl/>
+        </w:rPr>
+        <w:t>314700428</w:t>
+      </w:r>
+    </w:p>
+    <w:p>
+      <w:pPr>
+        <w:pStyle w:val="ListParagraph"/>
+        <w:numPr>
+          <w:ilvl w:val="0"/>
+          <w:numId w:val="2"/>
+        </w:numPr>
+        <w:bidi/>
+        <w:rPr>
+          <w:rFonts w:asciiTheme="majorBidi" w:hAnsiTheme="majorBidi" w:cstheme="majorBidi"/>
+          <w:sz w:val="36"/>
+          <w:szCs w:val="36"/>
+        </w:rPr>
+      </w:pPr>
+      <w:r>
+        <w:rPr>
+          <w:rFonts w:asciiTheme="majorBidi" w:hAnsiTheme="majorBidi" w:cstheme="majorBidi" w:hint="cs"/>
+          <w:sz w:val="36"/>
+          <w:szCs w:val="36"/>
+          <w:rtl/>
+        </w:rPr>
+        <w:t xml:space="preserve">עדן משה </w:t>
+      </w:r>
+      <w:r>
+        <w:rPr>
+          <w:rFonts w:asciiTheme="majorBidi" w:hAnsiTheme="majorBidi" w:cstheme="majorBidi"/>
+          <w:sz w:val="36"/>
+          <w:szCs w:val="36"/>
+          <w:rtl/>
+        </w:rPr>
+        <w:t>–</w:t>
+      </w:r>
+      <w:r>
+        <w:rPr>
+          <w:rFonts w:asciiTheme="majorBidi" w:hAnsiTheme="majorBidi" w:cstheme="majorBidi" w:hint="cs"/>
+          <w:sz w:val="36"/>
+          <w:szCs w:val="36"/>
+          <w:rtl/>
+        </w:rPr>
+        <w:t xml:space="preserve"> </w:t>
+      </w:r>
+      <w:r>
+        <w:rPr>
+          <w:rFonts w:asciiTheme="majorBidi" w:hAnsiTheme="majorBidi" w:cstheme="majorBidi" w:hint="cs"/>
+          <w:sz w:val="36"/>
+          <w:szCs w:val="36"/>
+          <w:rtl/>
+        </w:rPr>
+        <w:t>207730391</w:t>
+      </w:r>
+    </w:p>
+    <w:p>
+      <w:pPr>
+        <w:bidi/>
+        <w:rPr>
+          <w:rFonts w:asciiTheme="majorBidi" w:hAnsiTheme="majorBidi" w:cstheme="majorBidi"/>
+          <w:sz w:val="36"/>
+          <w:szCs w:val="36"/>
+          <w:rtl/>
+        </w:rPr>
+      </w:pPr>
+    </w:p>
+    <w:p>
+      <w:pPr>
+        <w:bidi/>
+        <w:rPr>
+          <w:rFonts w:asciiTheme="majorBidi" w:hAnsiTheme="majorBidi" w:cstheme="majorBidi"/>
+          <w:b/>
+          <w:bCs/>
+          <w:sz w:val="36"/>
+          <w:szCs w:val="36"/>
+          <w:u w:val="single"/>
+          <w:rtl/>
+        </w:rPr>
+      </w:pPr>
+      <w:r>
+        <w:rPr>
+          <w:rFonts w:asciiTheme="majorBidi" w:hAnsiTheme="majorBidi" w:cstheme="majorBidi" w:hint="cs"/>
+          <w:b/>
+          <w:bCs/>
+          <w:sz w:val="36"/>
+          <w:szCs w:val="36"/>
+          <w:u w:val="single"/>
+          <w:rtl/>
+        </w:rPr>
+        <w:t>תרומת כל שותף במטלה:</w:t>
+      </w:r>
+    </w:p>
+    <w:p>
+      <w:pPr>
+        <w:bidi/>
+        <w:rPr>
+          <w:rFonts w:asciiTheme="majorBidi" w:hAnsiTheme="majorBidi" w:cstheme="majorBidi"/>
+          <w:sz w:val="36"/>
+          <w:szCs w:val="36"/>
+          <w:rtl/>
+        </w:rPr>
+      </w:pPr>
+      <w:r>
+        <w:rPr>
+          <w:rFonts w:asciiTheme="majorBidi" w:hAnsiTheme="majorBidi" w:cstheme="majorBidi" w:hint="cs"/>
+          <w:sz w:val="36"/>
+          <w:szCs w:val="36"/>
+          <w:rtl/>
+        </w:rPr>
+        <w:t xml:space="preserve">יובל כוגן </w:t>
+      </w:r>
+      <w:r>
+        <w:rPr>
+          <w:rFonts w:asciiTheme="majorBidi" w:hAnsiTheme="majorBidi" w:cstheme="majorBidi"/>
+          <w:sz w:val="36"/>
+          <w:szCs w:val="36"/>
+          <w:rtl/>
+        </w:rPr>
+        <w:t>–</w:t>
+      </w:r>
+    </w:p>
+    <w:p>
+      <w:pPr>
+        <w:bidi/>
+        <w:rPr>
+          <w:rFonts w:asciiTheme="majorBidi" w:hAnsiTheme="majorBidi" w:cstheme="majorBidi"/>
+          <w:sz w:val="36"/>
+          <w:szCs w:val="36"/>
+          <w:rtl/>
+        </w:rPr>
+      </w:pPr>
+    </w:p>
+    <w:p>
+      <w:pPr>
+        <w:bidi/>
+        <w:rPr>
+          <w:rFonts w:asciiTheme="majorBidi" w:hAnsiTheme="majorBidi" w:cstheme="majorBidi"/>
+          <w:sz w:val="36"/>
+          <w:szCs w:val="36"/>
+          <w:rtl/>
+        </w:rPr>
+      </w:pPr>
+      <w:r>
+        <w:rPr>
+          <w:rFonts w:asciiTheme="majorBidi" w:hAnsiTheme="majorBidi" w:cstheme="majorBidi" w:hint="cs"/>
+          <w:sz w:val="36"/>
+          <w:szCs w:val="36"/>
+          <w:rtl/>
+        </w:rPr>
+        <w:t xml:space="preserve">איתי פיש </w:t>
+      </w:r>
+      <w:r>
+        <w:rPr>
+          <w:rFonts w:asciiTheme="majorBidi" w:hAnsiTheme="majorBidi" w:cstheme="majorBidi"/>
+          <w:sz w:val="36"/>
+          <w:szCs w:val="36"/>
+          <w:rtl/>
+        </w:rPr>
+        <w:t>–</w:t>
+      </w:r>
+    </w:p>
+    <w:p>
+      <w:pPr>
+        <w:bidi/>
+        <w:rPr>
+          <w:rFonts w:asciiTheme="majorBidi" w:hAnsiTheme="majorBidi" w:cstheme="majorBidi"/>
+          <w:sz w:val="36"/>
+          <w:szCs w:val="36"/>
+          <w:rtl/>
+        </w:rPr>
+      </w:pPr>
+      <w:r>
+        <w:rPr>
+          <w:rFonts w:asciiTheme="majorBidi" w:hAnsiTheme="majorBidi" w:cstheme="majorBidi" w:hint="cs"/>
+          <w:sz w:val="36"/>
+          <w:szCs w:val="36"/>
+          <w:rtl/>
+        </w:rPr>
+        <w:t xml:space="preserve"> </w:t>
+      </w:r>
+    </w:p>
+    <w:p>
+      <w:pPr>
+        <w:bidi/>
+        <w:rPr>
+          <w:rFonts w:asciiTheme="majorBidi" w:hAnsiTheme="majorBidi" w:cstheme="majorBidi"/>
+          <w:sz w:val="36"/>
+          <w:szCs w:val="36"/>
+          <w:rtl/>
+        </w:rPr>
+      </w:pPr>
+      <w:r>
+        <w:rPr>
+          <w:rFonts w:asciiTheme="majorBidi" w:hAnsiTheme="majorBidi" w:cstheme="majorBidi" w:hint="cs"/>
+          <w:sz w:val="36"/>
+          <w:szCs w:val="36"/>
+          <w:rtl/>
+        </w:rPr>
+        <w:t xml:space="preserve">אלמוג רז </w:t>
+      </w:r>
+      <w:r>
+        <w:rPr>
+          <w:rFonts w:asciiTheme="majorBidi" w:hAnsiTheme="majorBidi" w:cstheme="majorBidi"/>
+          <w:sz w:val="36"/>
+          <w:szCs w:val="36"/>
+          <w:rtl/>
+        </w:rPr>
+        <w:t>–</w:t>
+      </w:r>
+    </w:p>
+    <w:p>
+      <w:pPr>
+        <w:bidi/>
+        <w:rPr>
+          <w:rFonts w:asciiTheme="majorBidi" w:hAnsiTheme="majorBidi" w:cstheme="majorBidi"/>
+          <w:sz w:val="36"/>
+          <w:szCs w:val="36"/>
+          <w:rtl/>
+        </w:rPr>
+      </w:pPr>
+    </w:p>
+    <w:p>
+      <w:pPr>
+        <w:bidi/>
+        <w:rPr>
+          <w:rFonts w:asciiTheme="majorBidi" w:hAnsiTheme="majorBidi" w:cstheme="majorBidi"/>
+          <w:sz w:val="36"/>
+          <w:szCs w:val="36"/>
+          <w:rtl/>
+        </w:rPr>
+      </w:pPr>
+      <w:r>
+        <w:rPr>
+          <w:rFonts w:asciiTheme="majorBidi" w:hAnsiTheme="majorBidi" w:cstheme="majorBidi" w:hint="cs"/>
+          <w:sz w:val="36"/>
+          <w:szCs w:val="36"/>
+          <w:rtl/>
+        </w:rPr>
+        <w:t xml:space="preserve">בן לייב </w:t>
+      </w:r>
+      <w:r>
+        <w:rPr>
+          <w:rFonts w:asciiTheme="majorBidi" w:hAnsiTheme="majorBidi" w:cstheme="majorBidi"/>
+          <w:sz w:val="36"/>
+          <w:szCs w:val="36"/>
+          <w:rtl/>
+        </w:rPr>
+        <w:t>–</w:t>
+      </w:r>
+      <w:r>
+        <w:rPr>
+          <w:rFonts w:asciiTheme="majorBidi" w:hAnsiTheme="majorBidi" w:cstheme="majorBidi" w:hint="cs"/>
+          <w:sz w:val="36"/>
+          <w:szCs w:val="36"/>
+          <w:rtl/>
+        </w:rPr>
+        <w:t xml:space="preserve"> </w:t>
+      </w:r>
+    </w:p>
+    <w:p>
+      <w:pPr>
+        <w:bidi/>
+        <w:rPr>
+          <w:rFonts w:asciiTheme="majorBidi" w:hAnsiTheme="majorBidi" w:cstheme="majorBidi"/>
+          <w:sz w:val="36"/>
+          <w:szCs w:val="36"/>
+          <w:rtl/>
+        </w:rPr>
+      </w:pPr>
+    </w:p>
+    <w:p>
+      <w:pPr>
+        <w:bidi/>
+        <w:rPr>
+          <w:rFonts w:asciiTheme="majorBidi" w:hAnsiTheme="majorBidi" w:cstheme="majorBidi"/>
+          <w:sz w:val="36"/>
+          <w:szCs w:val="36"/>
+          <w:rtl/>
+        </w:rPr>
+      </w:pPr>
+      <w:r>
+        <w:rPr>
+          <w:rFonts w:asciiTheme="majorBidi" w:hAnsiTheme="majorBidi" w:cstheme="majorBidi" w:hint="cs"/>
+          <w:sz w:val="36"/>
+          <w:szCs w:val="36"/>
+          <w:rtl/>
+        </w:rPr>
+        <w:t xml:space="preserve">יניב בודגה </w:t>
+      </w:r>
+      <w:r>
+        <w:rPr>
+          <w:rFonts w:asciiTheme="majorBidi" w:hAnsiTheme="majorBidi" w:cstheme="majorBidi"/>
+          <w:sz w:val="36"/>
+          <w:szCs w:val="36"/>
+          <w:rtl/>
+        </w:rPr>
+        <w:t>–</w:t>
+      </w:r>
+      <w:r>
+        <w:rPr>
+          <w:rFonts w:asciiTheme="majorBidi" w:hAnsiTheme="majorBidi" w:cstheme="majorBidi" w:hint="cs"/>
+          <w:sz w:val="36"/>
+          <w:szCs w:val="36"/>
+          <w:rtl/>
+        </w:rPr>
+        <w:t xml:space="preserve"> </w:t>
+      </w:r>
+    </w:p>
+    <w:p>
+      <w:pPr>
+        <w:bidi/>
+        <w:rPr>
+          <w:rFonts w:asciiTheme="majorBidi" w:hAnsiTheme="majorBidi" w:cstheme="majorBidi"/>
+          <w:sz w:val="36"/>
+          <w:szCs w:val="36"/>
+          <w:rtl/>
+        </w:rPr>
+      </w:pPr>
+    </w:p>
+    <w:p>
+      <w:pPr>
+        <w:bidi/>
+        <w:rPr>
+          <w:rFonts w:asciiTheme="majorBidi" w:hAnsiTheme="majorBidi" w:cstheme="majorBidi"/>
+          <w:sz w:val="36"/>
+          <w:szCs w:val="36"/>
+          <w:rtl/>
+        </w:rPr>
+      </w:pPr>
+      <w:r>
+        <w:rPr>
+          <w:rFonts w:asciiTheme="majorBidi" w:hAnsiTheme="majorBidi" w:cstheme="majorBidi" w:hint="cs"/>
+          <w:sz w:val="36"/>
+          <w:szCs w:val="36"/>
+          <w:rtl/>
+        </w:rPr>
+        <w:t xml:space="preserve">עדן משה - </w:t>
+      </w:r>
     </w:p>
     <w:sectPr>
       <w:pgSz w:w="11906" w:h="16838"/>
@@ -18,6 +848,241 @@
     </w:sectPr>
   </w:body>
 </w:document>
+</file>
+
+<file path=word/numbering.xml><?xml version="1.0" encoding="utf-8"?>
+<w:numbering xmlns:wpc="http://schemas.microsoft.com/office/word/2010/wordprocessingCanvas" xmlns:cx="http://schemas.microsoft.com/office/drawing/2014/chartex" xmlns:cx1="http://schemas.microsoft.com/office/drawing/2015/9/8/chartex" xmlns:cx2="http://schemas.microsoft.com/office/drawing/2015/10/21/chartex" xmlns:cx3="http://schemas.microsoft.com/office/drawing/2016/5/9/chartex" xmlns:cx4="http://schemas.microsoft.com/office/drawing/2016/5/10/chartex" xmlns:cx5="http://schemas.microsoft.com/office/drawing/2016/5/11/chartex" xmlns:cx6="http://schemas.microsoft.com/office/drawing/2016/5/12/chartex" xmlns:cx7="http://schemas.microsoft.com/office/drawing/2016/5/13/chartex" xmlns:cx8="http://schemas.microsoft.com/office/drawing/2016/5/14/chartex" xmlns:mc="http://schemas.openxmlformats.org/markup-compatibility/2006" xmlns:aink="http://schemas.microsoft.com/office/drawing/2016/ink" xmlns:am3d="http://schemas.microsoft.com/office/drawing/2017/model3d" xmlns:o="urn:schemas-microsoft-com:office:office" xmlns:oel="http://schemas.microsoft.com/office/2019/extlst" xmlns:r="http://schemas.openxmlformats.org/officeDocument/2006/relationships" xmlns:m="http://schemas.openxmlformats.org/officeDocument/2006/math" xmlns:v="urn:schemas-microsoft-com:vml" xmlns:wp14="http://schemas.microsoft.com/office/word/2010/wordprocessingDrawing" xmlns:wp="http://schemas.openxmlformats.org/drawingml/2006/wordprocessingDrawing" xmlns:w10="urn:schemas-microsoft-com:office:word" xmlns:w="http://schemas.openxmlformats.org/wordprocessingml/2006/main" xmlns:w14="http://schemas.microsoft.com/office/word/2010/wordml" xmlns:w15="http://schemas.microsoft.com/office/word/2012/wordml" xmlns:w16cex="http://schemas.microsoft.com/office/word/2018/wordml/cex" xmlns:w16cid="http://schemas.microsoft.com/office/word/2016/wordml/cid" xmlns:w16="http://schemas.microsoft.com/office/word/2018/wordml" xmlns:w16sdtdh="http://schemas.microsoft.com/office/word/2020/wordml/sdtdatahash" xmlns:w16se="http://schemas.microsoft.com/office/word/2015/wordml/symex" xmlns:wpg="http://schemas.microsoft.com/office/word/2010/wordprocessingGroup" xmlns:wpi="http://schemas.microsoft.com/office/word/2010/wordprocessingInk" xmlns:wne="http://schemas.microsoft.com/office/word/2006/wordml" xmlns:wps="http://schemas.microsoft.com/office/word/2010/wordprocessingShape" mc:Ignorable="w14 w15 w16se w16cid w16 w16cex w16sdtdh wp14">
+  <w:abstractNum w:abstractNumId="0" w15:restartNumberingAfterBreak="0">
+    <w:nsid w:val="0B3F16C6"/>
+    <w:multiLevelType w:val="hybridMultilevel"/>
+    <w:tmpl w:val="13A29B08"/>
+    <w:lvl w:ilvl="0" w:tplc="C49064EC">
+      <w:numFmt w:val="bullet"/>
+      <w:lvlText w:val=""/>
+      <w:lvlJc w:val="left"/>
+      <w:pPr>
+        <w:ind w:left="720" w:hanging="360"/>
+      </w:pPr>
+      <w:rPr>
+        <w:rFonts w:ascii="Symbol" w:eastAsiaTheme="minorHAnsi" w:hAnsi="Symbol" w:cstheme="majorBidi" w:hint="default"/>
+      </w:rPr>
+    </w:lvl>
+    <w:lvl w:ilvl="1" w:tplc="04090003" w:tentative="1">
+      <w:start w:val="1"/>
+      <w:numFmt w:val="bullet"/>
+      <w:lvlText w:val="o"/>
+      <w:lvlJc w:val="left"/>
+      <w:pPr>
+        <w:ind w:left="1440" w:hanging="360"/>
+      </w:pPr>
+      <w:rPr>
+        <w:rFonts w:ascii="Courier New" w:hAnsi="Courier New" w:cs="Courier New" w:hint="default"/>
+      </w:rPr>
+    </w:lvl>
+    <w:lvl w:ilvl="2" w:tplc="04090005" w:tentative="1">
+      <w:start w:val="1"/>
+      <w:numFmt w:val="bullet"/>
+      <w:lvlText w:val=""/>
+      <w:lvlJc w:val="left"/>
+      <w:pPr>
+        <w:ind w:left="2160" w:hanging="360"/>
+      </w:pPr>
+      <w:rPr>
+        <w:rFonts w:ascii="Wingdings" w:hAnsi="Wingdings" w:hint="default"/>
+      </w:rPr>
+    </w:lvl>
+    <w:lvl w:ilvl="3" w:tplc="04090001" w:tentative="1">
+      <w:start w:val="1"/>
+      <w:numFmt w:val="bullet"/>
+      <w:lvlText w:val=""/>
+      <w:lvlJc w:val="left"/>
+      <w:pPr>
+        <w:ind w:left="2880" w:hanging="360"/>
+      </w:pPr>
+      <w:rPr>
+        <w:rFonts w:ascii="Symbol" w:hAnsi="Symbol" w:hint="default"/>
+      </w:rPr>
+    </w:lvl>
+    <w:lvl w:ilvl="4" w:tplc="04090003" w:tentative="1">
+      <w:start w:val="1"/>
+      <w:numFmt w:val="bullet"/>
+      <w:lvlText w:val="o"/>
+      <w:lvlJc w:val="left"/>
+      <w:pPr>
+        <w:ind w:left="3600" w:hanging="360"/>
+      </w:pPr>
+      <w:rPr>
+        <w:rFonts w:ascii="Courier New" w:hAnsi="Courier New" w:cs="Courier New" w:hint="default"/>
+      </w:rPr>
+    </w:lvl>
+    <w:lvl w:ilvl="5" w:tplc="04090005" w:tentative="1">
+      <w:start w:val="1"/>
+      <w:numFmt w:val="bullet"/>
+      <w:lvlText w:val=""/>
+      <w:lvlJc w:val="left"/>
+      <w:pPr>
+        <w:ind w:left="4320" w:hanging="360"/>
+      </w:pPr>
+      <w:rPr>
+        <w:rFonts w:ascii="Wingdings" w:hAnsi="Wingdings" w:hint="default"/>
+      </w:rPr>
+    </w:lvl>
+    <w:lvl w:ilvl="6" w:tplc="04090001" w:tentative="1">
+      <w:start w:val="1"/>
+      <w:numFmt w:val="bullet"/>
+      <w:lvlText w:val=""/>
+      <w:lvlJc w:val="left"/>
+      <w:pPr>
+        <w:ind w:left="5040" w:hanging="360"/>
+      </w:pPr>
+      <w:rPr>
+        <w:rFonts w:ascii="Symbol" w:hAnsi="Symbol" w:hint="default"/>
+      </w:rPr>
+    </w:lvl>
+    <w:lvl w:ilvl="7" w:tplc="04090003" w:tentative="1">
+      <w:start w:val="1"/>
+      <w:numFmt w:val="bullet"/>
+      <w:lvlText w:val="o"/>
+      <w:lvlJc w:val="left"/>
+      <w:pPr>
+        <w:ind w:left="5760" w:hanging="360"/>
+      </w:pPr>
+      <w:rPr>
+        <w:rFonts w:ascii="Courier New" w:hAnsi="Courier New" w:cs="Courier New" w:hint="default"/>
+      </w:rPr>
+    </w:lvl>
+    <w:lvl w:ilvl="8" w:tplc="04090005" w:tentative="1">
+      <w:start w:val="1"/>
+      <w:numFmt w:val="bullet"/>
+      <w:lvlText w:val=""/>
+      <w:lvlJc w:val="left"/>
+      <w:pPr>
+        <w:ind w:left="6480" w:hanging="360"/>
+      </w:pPr>
+      <w:rPr>
+        <w:rFonts w:ascii="Wingdings" w:hAnsi="Wingdings" w:hint="default"/>
+      </w:rPr>
+    </w:lvl>
+  </w:abstractNum>
+  <w:abstractNum w:abstractNumId="1" w15:restartNumberingAfterBreak="0">
+    <w:nsid w:val="6AA800B9"/>
+    <w:multiLevelType w:val="hybridMultilevel"/>
+    <w:tmpl w:val="96606B1E"/>
+    <w:lvl w:ilvl="0" w:tplc="BA84D9CA">
+      <w:numFmt w:val="bullet"/>
+      <w:lvlText w:val=""/>
+      <w:lvlJc w:val="left"/>
+      <w:pPr>
+        <w:ind w:left="720" w:hanging="360"/>
+      </w:pPr>
+      <w:rPr>
+        <w:rFonts w:ascii="Symbol" w:eastAsiaTheme="minorHAnsi" w:hAnsi="Symbol" w:cstheme="majorBidi" w:hint="default"/>
+      </w:rPr>
+    </w:lvl>
+    <w:lvl w:ilvl="1" w:tplc="04090003" w:tentative="1">
+      <w:start w:val="1"/>
+      <w:numFmt w:val="bullet"/>
+      <w:lvlText w:val="o"/>
+      <w:lvlJc w:val="left"/>
+      <w:pPr>
+        <w:ind w:left="1440" w:hanging="360"/>
+      </w:pPr>
+      <w:rPr>
+        <w:rFonts w:ascii="Courier New" w:hAnsi="Courier New" w:cs="Courier New" w:hint="default"/>
+      </w:rPr>
+    </w:lvl>
+    <w:lvl w:ilvl="2" w:tplc="04090005" w:tentative="1">
+      <w:start w:val="1"/>
+      <w:numFmt w:val="bullet"/>
+      <w:lvlText w:val=""/>
+      <w:lvlJc w:val="left"/>
+      <w:pPr>
+        <w:ind w:left="2160" w:hanging="360"/>
+      </w:pPr>
+      <w:rPr>
+        <w:rFonts w:ascii="Wingdings" w:hAnsi="Wingdings" w:hint="default"/>
+      </w:rPr>
+    </w:lvl>
+    <w:lvl w:ilvl="3" w:tplc="04090001" w:tentative="1">
+      <w:start w:val="1"/>
+      <w:numFmt w:val="bullet"/>
+      <w:lvlText w:val=""/>
+      <w:lvlJc w:val="left"/>
+      <w:pPr>
+        <w:ind w:left="2880" w:hanging="360"/>
+      </w:pPr>
+      <w:rPr>
+        <w:rFonts w:ascii="Symbol" w:hAnsi="Symbol" w:hint="default"/>
+      </w:rPr>
+    </w:lvl>
+    <w:lvl w:ilvl="4" w:tplc="04090003" w:tentative="1">
+      <w:start w:val="1"/>
+      <w:numFmt w:val="bullet"/>
+      <w:lvlText w:val="o"/>
+      <w:lvlJc w:val="left"/>
+      <w:pPr>
+        <w:ind w:left="3600" w:hanging="360"/>
+      </w:pPr>
+      <w:rPr>
+        <w:rFonts w:ascii="Courier New" w:hAnsi="Courier New" w:cs="Courier New" w:hint="default"/>
+      </w:rPr>
+    </w:lvl>
+    <w:lvl w:ilvl="5" w:tplc="04090005" w:tentative="1">
+      <w:start w:val="1"/>
+      <w:numFmt w:val="bullet"/>
+      <w:lvlText w:val=""/>
+      <w:lvlJc w:val="left"/>
+      <w:pPr>
+        <w:ind w:left="4320" w:hanging="360"/>
+      </w:pPr>
+      <w:rPr>
+        <w:rFonts w:ascii="Wingdings" w:hAnsi="Wingdings" w:hint="default"/>
+      </w:rPr>
+    </w:lvl>
+    <w:lvl w:ilvl="6" w:tplc="04090001" w:tentative="1">
+      <w:start w:val="1"/>
+      <w:numFmt w:val="bullet"/>
+      <w:lvlText w:val=""/>
+      <w:lvlJc w:val="left"/>
+      <w:pPr>
+        <w:ind w:left="5040" w:hanging="360"/>
+      </w:pPr>
+      <w:rPr>
+        <w:rFonts w:ascii="Symbol" w:hAnsi="Symbol" w:hint="default"/>
+      </w:rPr>
+    </w:lvl>
+    <w:lvl w:ilvl="7" w:tplc="04090003" w:tentative="1">
+      <w:start w:val="1"/>
+      <w:numFmt w:val="bullet"/>
+      <w:lvlText w:val="o"/>
+      <w:lvlJc w:val="left"/>
+      <w:pPr>
+        <w:ind w:left="5760" w:hanging="360"/>
+      </w:pPr>
+      <w:rPr>
+        <w:rFonts w:ascii="Courier New" w:hAnsi="Courier New" w:cs="Courier New" w:hint="default"/>
+      </w:rPr>
+    </w:lvl>
+    <w:lvl w:ilvl="8" w:tplc="04090005" w:tentative="1">
+      <w:start w:val="1"/>
+      <w:numFmt w:val="bullet"/>
+      <w:lvlText w:val=""/>
+      <w:lvlJc w:val="left"/>
+      <w:pPr>
+        <w:ind w:left="6480" w:hanging="360"/>
+      </w:pPr>
+      <w:rPr>
+        <w:rFonts w:ascii="Wingdings" w:hAnsi="Wingdings" w:hint="default"/>
+      </w:rPr>
+    </w:lvl>
+  </w:abstractNum>
+  <w:num w:numId="1" w16cid:durableId="2120830503">
+    <w:abstractNumId w:val="0"/>
+  </w:num>
+  <w:num w:numId="2" w16cid:durableId="1800761453">
+    <w:abstractNumId w:val="1"/>
+  </w:num>
+</w:numbering>
 </file>
 
 <file path=word/styles.xml><?xml version="1.0" encoding="utf-8"?>
@@ -448,6 +1513,17 @@
     <w:semiHidden/>
     <w:unhideWhenUsed/>
   </w:style>
+  <w:style w:type="paragraph" w:styleId="ListParagraph">
+    <w:name w:val="List Paragraph"/>
+    <w:basedOn w:val="Normal"/>
+    <w:uiPriority w:val="34"/>
+    <w:qFormat/>
+    <w:rsid w:val="00843BB8"/>
+    <w:pPr>
+      <w:ind w:left="720"/>
+      <w:contextualSpacing/>
+    </w:pPr>
+  </w:style>
 </w:styles>
 </file>
 

</xml_diff>